<commit_message>
updated the live credentials file
</commit_message>
<xml_diff>
--- a/Cred/HF live Credentials.docx
+++ b/Cred/HF live Credentials.docx
@@ -356,72 +356,20 @@
           <w14:ligatures w14:val="none"/>
         </w:rPr>
         <w:br/>
-        <w:t>Secret Key: c8</w:t>
-      </w:r>
-      <w:proofErr w:type="gramStart"/>
-      <w:r>
-        <w:rPr>
-          <w:rFonts w:ascii="Calibri" w:eastAsia="Times New Roman" w:hAnsi="Calibri" w:cs="Calibri"/>
-          <w:color w:val="000000"/>
-          <w:kern w:val="0"/>
-          <w:sz w:val="28"/>
-          <w:szCs w:val="28"/>
-          <w:lang w:eastAsia="en-IN" w:bidi="ml-IN"/>
-          <w14:ligatures w14:val="none"/>
-        </w:rPr>
-        <w:t>FrN!yc</w:t>
-      </w:r>
-      <w:proofErr w:type="gramEnd"/>
-      <w:r>
-        <w:rPr>
-          <w:rFonts w:ascii="Calibri" w:eastAsia="Times New Roman" w:hAnsi="Calibri" w:cs="Calibri"/>
-          <w:color w:val="000000"/>
-          <w:kern w:val="0"/>
-          <w:sz w:val="28"/>
-          <w:szCs w:val="28"/>
-          <w:lang w:eastAsia="en-IN" w:bidi="ml-IN"/>
-          <w14:ligatures w14:val="none"/>
-        </w:rPr>
-        <w:t>^</w:t>
-      </w:r>
-      <w:r>
-        <w:rPr>
-          <w:rFonts w:ascii="Calibri" w:eastAsia="Times New Roman" w:hAnsi="Calibri" w:cs="Calibri"/>
-          <w:color w:val="000000"/>
-          <w:kern w:val="0"/>
-          <w:sz w:val="28"/>
-          <w:szCs w:val="28"/>
-          <w:lang w:eastAsia="en-IN" w:bidi="ml-IN"/>
-          <w14:ligatures w14:val="none"/>
-        </w:rPr>
-        <w:br/>
-        <w:t xml:space="preserve">Scope </w:t>
-      </w:r>
-      <w:proofErr w:type="gramStart"/>
-      <w:r>
-        <w:rPr>
-          <w:rFonts w:ascii="Calibri" w:eastAsia="Times New Roman" w:hAnsi="Calibri" w:cs="Calibri"/>
-          <w:color w:val="000000"/>
-          <w:kern w:val="0"/>
-          <w:sz w:val="28"/>
-          <w:szCs w:val="28"/>
-          <w:lang w:eastAsia="en-IN" w:bidi="ml-IN"/>
-          <w14:ligatures w14:val="none"/>
-        </w:rPr>
-        <w:t>server:sql5-nls-aag01.nls.nortridge</w:t>
-      </w:r>
-      <w:proofErr w:type="gramEnd"/>
-      <w:r>
-        <w:rPr>
-          <w:rFonts w:ascii="Calibri" w:eastAsia="Times New Roman" w:hAnsi="Calibri" w:cs="Calibri"/>
-          <w:color w:val="000000"/>
-          <w:kern w:val="0"/>
-          <w:sz w:val="28"/>
-          <w:szCs w:val="28"/>
-          <w:lang w:eastAsia="en-IN" w:bidi="ml-IN"/>
-          <w14:ligatures w14:val="none"/>
-        </w:rPr>
-        <w:t xml:space="preserve">.tech </w:t>
+        <w:t>Secret Key: c8FrN!yc^</w:t>
+      </w:r>
+      <w:r>
+        <w:rPr>
+          <w:rFonts w:ascii="Calibri" w:eastAsia="Times New Roman" w:hAnsi="Calibri" w:cs="Calibri"/>
+          <w:color w:val="000000"/>
+          <w:kern w:val="0"/>
+          <w:sz w:val="28"/>
+          <w:szCs w:val="28"/>
+          <w:lang w:eastAsia="en-IN" w:bidi="ml-IN"/>
+          <w14:ligatures w14:val="none"/>
+        </w:rPr>
+        <w:br/>
+        <w:t xml:space="preserve">Scope server:sql5-nls-aag01.nls.nortridge.tech </w:t>
       </w:r>
       <w:r>
         <w:rPr>
@@ -436,7 +384,6 @@
         <w:br/>
       </w:r>
       <w:proofErr w:type="spellStart"/>
-      <w:proofErr w:type="gramStart"/>
       <w:r>
         <w:rPr>
           <w:rFonts w:ascii="Calibri" w:eastAsia="Times New Roman" w:hAnsi="Calibri" w:cs="Calibri"/>
@@ -450,7 +397,6 @@
         <w:t>db:CCRL</w:t>
       </w:r>
       <w:proofErr w:type="spellEnd"/>
-      <w:proofErr w:type="gramEnd"/>
       <w:r>
         <w:rPr>
           <w:rFonts w:ascii="Calibri" w:eastAsia="Times New Roman" w:hAnsi="Calibri" w:cs="Calibri"/>
@@ -540,99 +486,33 @@
           <w14:ligatures w14:val="none"/>
         </w:rPr>
         <w:br/>
-        <w:t>Secret Key: s6</w:t>
-      </w:r>
-      <w:proofErr w:type="gramStart"/>
-      <w:r>
-        <w:rPr>
-          <w:rFonts w:ascii="Calibri" w:eastAsia="Times New Roman" w:hAnsi="Calibri" w:cs="Calibri"/>
-          <w:color w:val="000000"/>
-          <w:kern w:val="0"/>
-          <w:sz w:val="28"/>
-          <w:szCs w:val="28"/>
-          <w:lang w:eastAsia="en-IN" w:bidi="ml-IN"/>
-          <w14:ligatures w14:val="none"/>
-        </w:rPr>
-        <w:t>RbJ!qh</w:t>
-      </w:r>
-      <w:proofErr w:type="gramEnd"/>
-      <w:r>
-        <w:rPr>
-          <w:rFonts w:ascii="Calibri" w:eastAsia="Times New Roman" w:hAnsi="Calibri" w:cs="Calibri"/>
-          <w:color w:val="000000"/>
-          <w:kern w:val="0"/>
-          <w:sz w:val="28"/>
-          <w:szCs w:val="28"/>
-          <w:lang w:eastAsia="en-IN" w:bidi="ml-IN"/>
-          <w14:ligatures w14:val="none"/>
-        </w:rPr>
-        <w:t>^</w:t>
-      </w:r>
-      <w:r>
-        <w:rPr>
-          <w:rFonts w:ascii="Calibri" w:eastAsia="Times New Roman" w:hAnsi="Calibri" w:cs="Calibri"/>
-          <w:color w:val="000000"/>
-          <w:kern w:val="0"/>
-          <w:sz w:val="28"/>
-          <w:szCs w:val="28"/>
-          <w:lang w:eastAsia="en-IN" w:bidi="ml-IN"/>
-          <w14:ligatures w14:val="none"/>
-        </w:rPr>
-        <w:br/>
-        <w:t xml:space="preserve">Scope </w:t>
-      </w:r>
-      <w:proofErr w:type="gramStart"/>
-      <w:r>
-        <w:rPr>
-          <w:rFonts w:ascii="Calibri" w:eastAsia="Times New Roman" w:hAnsi="Calibri" w:cs="Calibri"/>
-          <w:color w:val="000000"/>
-          <w:kern w:val="0"/>
-          <w:sz w:val="28"/>
-          <w:szCs w:val="28"/>
-          <w:lang w:eastAsia="en-IN" w:bidi="ml-IN"/>
-          <w14:ligatures w14:val="none"/>
-        </w:rPr>
-        <w:t>server:rnn1-nls-sqlt05.nls.nortridge</w:t>
-      </w:r>
-      <w:proofErr w:type="gramEnd"/>
-      <w:r>
-        <w:rPr>
-          <w:rFonts w:ascii="Calibri" w:eastAsia="Times New Roman" w:hAnsi="Calibri" w:cs="Calibri"/>
-          <w:color w:val="000000"/>
-          <w:kern w:val="0"/>
-          <w:sz w:val="28"/>
-          <w:szCs w:val="28"/>
-          <w:lang w:eastAsia="en-IN" w:bidi="ml-IN"/>
-          <w14:ligatures w14:val="none"/>
-        </w:rPr>
-        <w:t xml:space="preserve">.tech </w:t>
+        <w:t>Secret Key: s6RbJ!qh^</w:t>
+      </w:r>
+      <w:r>
+        <w:rPr>
+          <w:rFonts w:ascii="Calibri" w:eastAsia="Times New Roman" w:hAnsi="Calibri" w:cs="Calibri"/>
+          <w:color w:val="000000"/>
+          <w:kern w:val="0"/>
+          <w:sz w:val="28"/>
+          <w:szCs w:val="28"/>
+          <w:lang w:eastAsia="en-IN" w:bidi="ml-IN"/>
+          <w14:ligatures w14:val="none"/>
+        </w:rPr>
+        <w:br/>
+        <w:t xml:space="preserve">Scope server:rnn1-nls-sqlt05.nls.nortridge.tech </w:t>
       </w:r>
       <w:proofErr w:type="spellStart"/>
-      <w:proofErr w:type="gramStart"/>
-      <w:r>
-        <w:rPr>
-          <w:rFonts w:ascii="Calibri" w:eastAsia="Times New Roman" w:hAnsi="Calibri" w:cs="Calibri"/>
-          <w:color w:val="000000"/>
-          <w:kern w:val="0"/>
-          <w:sz w:val="28"/>
-          <w:szCs w:val="28"/>
-          <w:lang w:eastAsia="en-IN" w:bidi="ml-IN"/>
-          <w14:ligatures w14:val="none"/>
-        </w:rPr>
-        <w:t>db:Hunter</w:t>
-      </w:r>
-      <w:proofErr w:type="gramEnd"/>
-      <w:r>
-        <w:rPr>
-          <w:rFonts w:ascii="Calibri" w:eastAsia="Times New Roman" w:hAnsi="Calibri" w:cs="Calibri"/>
-          <w:color w:val="000000"/>
-          <w:kern w:val="0"/>
-          <w:sz w:val="28"/>
-          <w:szCs w:val="28"/>
-          <w:lang w:eastAsia="en-IN" w:bidi="ml-IN"/>
-          <w14:ligatures w14:val="none"/>
-        </w:rPr>
-        <w:t>_Financial_Test</w:t>
+      <w:r>
+        <w:rPr>
+          <w:rFonts w:ascii="Calibri" w:eastAsia="Times New Roman" w:hAnsi="Calibri" w:cs="Calibri"/>
+          <w:color w:val="000000"/>
+          <w:kern w:val="0"/>
+          <w:sz w:val="28"/>
+          <w:szCs w:val="28"/>
+          <w:lang w:eastAsia="en-IN" w:bidi="ml-IN"/>
+          <w14:ligatures w14:val="none"/>
+        </w:rPr>
+        <w:t>db:Hunter_Financial_Test</w:t>
       </w:r>
       <w:proofErr w:type="spellEnd"/>
     </w:p>
@@ -781,15 +661,7 @@
       </w:r>
       <w:proofErr w:type="spellStart"/>
       <w:r>
-        <w:t>client_</w:t>
-      </w:r>
-      <w:proofErr w:type="gramStart"/>
-      <w:r>
-        <w:t>id:client</w:t>
-      </w:r>
-      <w:proofErr w:type="gramEnd"/>
-      <w:r>
-        <w:t>_secret</w:t>
+        <w:t>client_id:client_secret</w:t>
       </w:r>
       <w:proofErr w:type="spellEnd"/>
     </w:p>
@@ -928,7 +800,6 @@
     </w:p>
     <w:p>
       <w:proofErr w:type="spellStart"/>
-      <w:proofErr w:type="gramStart"/>
       <w:r>
         <w:rPr>
           <w:b/>
@@ -948,7 +819,6 @@
         </w:rPr>
         <w:t>(</w:t>
       </w:r>
-      <w:proofErr w:type="gramEnd"/>
       <w:r>
         <w:rPr>
           <w:b/>
@@ -965,9 +835,8 @@
           <w:sz w:val="36"/>
           <w:szCs w:val="36"/>
         </w:rPr>
-        <w:t>ive</w:t>
-      </w:r>
-      <w:proofErr w:type="gramStart"/>
+        <w:t>ive)</w:t>
+      </w:r>
       <w:r>
         <w:rPr>
           <w:b/>
@@ -975,18 +844,8 @@
           <w:sz w:val="36"/>
           <w:szCs w:val="36"/>
         </w:rPr>
-        <w:t>)</w:t>
-      </w:r>
-      <w:r>
-        <w:rPr>
-          <w:b/>
-          <w:bCs/>
-          <w:sz w:val="36"/>
-          <w:szCs w:val="36"/>
-        </w:rPr>
         <w:t xml:space="preserve"> :</w:t>
       </w:r>
-      <w:proofErr w:type="gramEnd"/>
       <w:r>
         <w:t xml:space="preserve"> </w:t>
       </w:r>
@@ -1011,23 +870,7 @@
           <w:szCs w:val="28"/>
         </w:rPr>
         <w:br/>
-        <w:t>G$hunt3</w:t>
-      </w:r>
-      <w:proofErr w:type="gramStart"/>
-      <w:r>
-        <w:rPr>
-          <w:sz w:val="28"/>
-          <w:szCs w:val="28"/>
-        </w:rPr>
-        <w:t>rF!n</w:t>
-      </w:r>
-      <w:proofErr w:type="gramEnd"/>
-      <w:r>
-        <w:rPr>
-          <w:sz w:val="28"/>
-          <w:szCs w:val="28"/>
-        </w:rPr>
-        <w:t>@nc3!!</w:t>
+        <w:t>G$hunt3rF!n@nc3!!</w:t>
       </w:r>
     </w:p>
     <w:p>
@@ -1078,7 +921,6 @@
           <w14:ligatures w14:val="none"/>
         </w:rPr>
       </w:pPr>
-      <w:proofErr w:type="gramStart"/>
       <w:r>
         <w:rPr>
           <w:b/>
@@ -1100,139 +942,107 @@
           <w:lang w:eastAsia="en-IN" w:bidi="ml-IN"/>
           <w14:ligatures w14:val="none"/>
         </w:rPr>
-        <w:t>(</w:t>
-      </w:r>
-      <w:proofErr w:type="gramEnd"/>
-      <w:r>
-        <w:rPr>
-          <w:rFonts w:ascii="Calibri" w:eastAsia="Times New Roman" w:hAnsi="Calibri" w:cs="Calibri"/>
-          <w:b/>
-          <w:bCs/>
+        <w:t>(Live)</w:t>
+      </w:r>
+      <w:r>
+        <w:rPr>
+          <w:rFonts w:ascii="Calibri" w:eastAsia="Times New Roman" w:hAnsi="Calibri" w:cs="Calibri"/>
+          <w:color w:val="548235"/>
+          <w:kern w:val="0"/>
+          <w:sz w:val="28"/>
+          <w:szCs w:val="28"/>
+          <w:lang w:eastAsia="en-IN" w:bidi="ml-IN"/>
+          <w14:ligatures w14:val="none"/>
+        </w:rPr>
+        <w:br/>
+      </w:r>
+      <w:r>
+        <w:rPr>
+          <w:rFonts w:ascii="Calibri" w:eastAsia="Times New Roman" w:hAnsi="Calibri" w:cs="Calibri"/>
           <w:color w:val="000000" w:themeColor="text1"/>
           <w:kern w:val="0"/>
+          <w:sz w:val="28"/>
+          <w:szCs w:val="28"/>
+          <w:lang w:eastAsia="en-IN" w:bidi="ml-IN"/>
+          <w14:ligatures w14:val="none"/>
+        </w:rPr>
+        <w:t xml:space="preserve">oneteam@eliasklein.com </w:t>
+      </w:r>
+      <w:r>
+        <w:rPr>
+          <w:rFonts w:ascii="Calibri" w:eastAsia="Times New Roman" w:hAnsi="Calibri" w:cs="Calibri"/>
+          <w:color w:val="000000" w:themeColor="text1"/>
+          <w:kern w:val="0"/>
+          <w:sz w:val="28"/>
+          <w:szCs w:val="28"/>
+          <w:lang w:eastAsia="en-IN" w:bidi="ml-IN"/>
+          <w14:ligatures w14:val="none"/>
+        </w:rPr>
+        <w:br/>
+        <w:t>82h6Z0!@#</w:t>
+      </w:r>
+    </w:p>
+    <w:p>
+      <w:pPr>
+        <w:spacing w:after="280" w:line="240" w:lineRule="auto"/>
+        <w:rPr>
+          <w:rFonts w:ascii="Calibri" w:eastAsia="Times New Roman" w:hAnsi="Calibri" w:cs="Calibri"/>
+          <w:color w:val="000000" w:themeColor="text1"/>
+          <w:kern w:val="0"/>
+          <w:sz w:val="28"/>
+          <w:szCs w:val="28"/>
+          <w:lang w:eastAsia="en-IN" w:bidi="ml-IN"/>
+          <w14:ligatures w14:val="none"/>
+        </w:rPr>
+      </w:pPr>
+    </w:p>
+    <w:p>
+      <w:pPr>
+        <w:spacing w:after="280" w:line="240" w:lineRule="auto"/>
+        <w:rPr>
+          <w:rFonts w:ascii="Calibri" w:eastAsia="Times New Roman" w:hAnsi="Calibri" w:cs="Calibri"/>
+          <w:color w:val="000000" w:themeColor="text1"/>
+          <w:kern w:val="0"/>
+          <w:sz w:val="28"/>
+          <w:szCs w:val="28"/>
+          <w:lang w:eastAsia="en-IN" w:bidi="ml-IN"/>
+          <w14:ligatures w14:val="none"/>
+        </w:rPr>
+      </w:pPr>
+    </w:p>
+    <w:p>
+      <w:pPr>
+        <w:spacing w:after="280" w:line="240" w:lineRule="auto"/>
+        <w:rPr>
+          <w:rFonts w:ascii="Calibri" w:eastAsia="Times New Roman" w:hAnsi="Calibri" w:cs="Calibri"/>
+          <w:color w:val="000000" w:themeColor="text1"/>
+          <w:kern w:val="0"/>
+          <w:sz w:val="28"/>
+          <w:szCs w:val="28"/>
+          <w:lang w:eastAsia="en-IN" w:bidi="ml-IN"/>
+          <w14:ligatures w14:val="none"/>
+        </w:rPr>
+      </w:pPr>
+    </w:p>
+    <w:p>
+      <w:pPr>
+        <w:rPr>
+          <w:b/>
+          <w:bCs/>
           <w:sz w:val="36"/>
           <w:szCs w:val="36"/>
-          <w:lang w:eastAsia="en-IN" w:bidi="ml-IN"/>
-          <w14:ligatures w14:val="none"/>
-        </w:rPr>
-        <w:t>Live)</w:t>
-      </w:r>
-      <w:r>
-        <w:rPr>
-          <w:rFonts w:ascii="Calibri" w:eastAsia="Times New Roman" w:hAnsi="Calibri" w:cs="Calibri"/>
-          <w:color w:val="548235"/>
-          <w:kern w:val="0"/>
-          <w:sz w:val="28"/>
-          <w:szCs w:val="28"/>
-          <w:lang w:eastAsia="en-IN" w:bidi="ml-IN"/>
-          <w14:ligatures w14:val="none"/>
-        </w:rPr>
-        <w:br/>
-      </w:r>
-      <w:r>
-        <w:rPr>
-          <w:rFonts w:ascii="Calibri" w:eastAsia="Times New Roman" w:hAnsi="Calibri" w:cs="Calibri"/>
-          <w:color w:val="000000" w:themeColor="text1"/>
-          <w:kern w:val="0"/>
-          <w:sz w:val="28"/>
-          <w:szCs w:val="28"/>
-          <w:lang w:eastAsia="en-IN" w:bidi="ml-IN"/>
-          <w14:ligatures w14:val="none"/>
-        </w:rPr>
-        <w:t xml:space="preserve">oneteam@eliasklein.com </w:t>
-      </w:r>
-      <w:r>
-        <w:rPr>
-          <w:rFonts w:ascii="Calibri" w:eastAsia="Times New Roman" w:hAnsi="Calibri" w:cs="Calibri"/>
-          <w:color w:val="000000" w:themeColor="text1"/>
-          <w:kern w:val="0"/>
-          <w:sz w:val="28"/>
-          <w:szCs w:val="28"/>
-          <w:lang w:eastAsia="en-IN" w:bidi="ml-IN"/>
-          <w14:ligatures w14:val="none"/>
-        </w:rPr>
-        <w:br/>
-        <w:t>82h6Z</w:t>
-      </w:r>
-      <w:proofErr w:type="gramStart"/>
-      <w:r>
-        <w:rPr>
-          <w:rFonts w:ascii="Calibri" w:eastAsia="Times New Roman" w:hAnsi="Calibri" w:cs="Calibri"/>
-          <w:color w:val="000000" w:themeColor="text1"/>
-          <w:kern w:val="0"/>
-          <w:sz w:val="28"/>
-          <w:szCs w:val="28"/>
-          <w:lang w:eastAsia="en-IN" w:bidi="ml-IN"/>
-          <w14:ligatures w14:val="none"/>
-        </w:rPr>
-        <w:t>0!@</w:t>
-      </w:r>
-      <w:proofErr w:type="gramEnd"/>
-      <w:r>
-        <w:rPr>
-          <w:rFonts w:ascii="Calibri" w:eastAsia="Times New Roman" w:hAnsi="Calibri" w:cs="Calibri"/>
-          <w:color w:val="000000" w:themeColor="text1"/>
-          <w:kern w:val="0"/>
-          <w:sz w:val="28"/>
-          <w:szCs w:val="28"/>
-          <w:lang w:eastAsia="en-IN" w:bidi="ml-IN"/>
-          <w14:ligatures w14:val="none"/>
-        </w:rPr>
-        <w:t>#</w:t>
-      </w:r>
-    </w:p>
-    <w:p>
-      <w:pPr>
-        <w:spacing w:after="280" w:line="240" w:lineRule="auto"/>
-        <w:rPr>
-          <w:rFonts w:ascii="Calibri" w:eastAsia="Times New Roman" w:hAnsi="Calibri" w:cs="Calibri"/>
-          <w:color w:val="000000" w:themeColor="text1"/>
-          <w:kern w:val="0"/>
-          <w:sz w:val="28"/>
-          <w:szCs w:val="28"/>
-          <w:lang w:eastAsia="en-IN" w:bidi="ml-IN"/>
-          <w14:ligatures w14:val="none"/>
-        </w:rPr>
-      </w:pPr>
-    </w:p>
-    <w:p>
-      <w:pPr>
-        <w:spacing w:after="280" w:line="240" w:lineRule="auto"/>
-        <w:rPr>
-          <w:rFonts w:ascii="Calibri" w:eastAsia="Times New Roman" w:hAnsi="Calibri" w:cs="Calibri"/>
-          <w:color w:val="000000" w:themeColor="text1"/>
-          <w:kern w:val="0"/>
-          <w:sz w:val="28"/>
-          <w:szCs w:val="28"/>
-          <w:lang w:eastAsia="en-IN" w:bidi="ml-IN"/>
-          <w14:ligatures w14:val="none"/>
-        </w:rPr>
-      </w:pPr>
-    </w:p>
-    <w:p>
-      <w:pPr>
-        <w:spacing w:after="280" w:line="240" w:lineRule="auto"/>
-        <w:rPr>
-          <w:rFonts w:ascii="Calibri" w:eastAsia="Times New Roman" w:hAnsi="Calibri" w:cs="Calibri"/>
-          <w:color w:val="000000" w:themeColor="text1"/>
-          <w:kern w:val="0"/>
-          <w:sz w:val="28"/>
-          <w:szCs w:val="28"/>
-          <w:lang w:eastAsia="en-IN" w:bidi="ml-IN"/>
-          <w14:ligatures w14:val="none"/>
-        </w:rPr>
-      </w:pPr>
-    </w:p>
-    <w:p>
-      <w:pPr>
+        </w:rPr>
+      </w:pPr>
+      <w:r>
         <w:rPr>
           <w:b/>
           <w:bCs/>
           <w:sz w:val="36"/>
           <w:szCs w:val="36"/>
         </w:rPr>
-      </w:pPr>
-      <w:proofErr w:type="gramStart"/>
+        <w:lastRenderedPageBreak/>
+        <w:t>AirTable</w:t>
+      </w:r>
       <w:r>
         <w:rPr>
           <w:b/>
@@ -1240,19 +1050,101 @@
           <w:sz w:val="36"/>
           <w:szCs w:val="36"/>
         </w:rPr>
-        <w:lastRenderedPageBreak/>
-        <w:t>AirTable</w:t>
-      </w:r>
-      <w:r>
-        <w:rPr>
-          <w:b/>
-          <w:bCs/>
+        <w:t>(Live)</w:t>
+      </w:r>
+    </w:p>
+    <w:p>
+      <w:pPr>
+        <w:rPr>
+          <w:b/>
+          <w:bCs/>
+          <w:sz w:val="28"/>
+          <w:szCs w:val="28"/>
+        </w:rPr>
+      </w:pPr>
+      <w:r>
+        <w:rPr>
+          <w:rFonts w:ascii="Calibri" w:eastAsia="Times New Roman" w:hAnsi="Calibri" w:cs="Calibri"/>
+          <w:color w:val="000000"/>
+          <w:kern w:val="0"/>
+          <w:sz w:val="28"/>
+          <w:szCs w:val="28"/>
+          <w:lang w:eastAsia="en-IN" w:bidi="ml-IN"/>
+          <w14:ligatures w14:val="none"/>
+        </w:rPr>
+        <w:t xml:space="preserve">app@oneteamus.com </w:t>
+      </w:r>
+      <w:r>
+        <w:rPr>
+          <w:rFonts w:ascii="Calibri" w:eastAsia="Times New Roman" w:hAnsi="Calibri" w:cs="Calibri"/>
+          <w:color w:val="000000"/>
+          <w:kern w:val="0"/>
+          <w:sz w:val="28"/>
+          <w:szCs w:val="28"/>
+          <w:lang w:eastAsia="en-IN" w:bidi="ml-IN"/>
+          <w14:ligatures w14:val="none"/>
+        </w:rPr>
+        <w:br/>
+        <w:t xml:space="preserve">AIRtable@2025 </w:t>
+      </w:r>
+      <w:r>
+        <w:rPr>
+          <w:rFonts w:ascii="Calibri" w:eastAsia="Times New Roman" w:hAnsi="Calibri" w:cs="Calibri"/>
+          <w:color w:val="000000"/>
+          <w:kern w:val="0"/>
+          <w:sz w:val="28"/>
+          <w:szCs w:val="28"/>
+          <w:lang w:eastAsia="en-IN" w:bidi="ml-IN"/>
+          <w14:ligatures w14:val="none"/>
+        </w:rPr>
+        <w:br/>
+        <w:t>M</w:t>
+      </w:r>
+      <w:r>
+        <w:rPr>
+          <w:rFonts w:ascii="Calibri" w:eastAsia="Times New Roman" w:hAnsi="Calibri" w:cs="Calibri"/>
+          <w:color w:val="000000"/>
+          <w:kern w:val="0"/>
+          <w:sz w:val="28"/>
+          <w:szCs w:val="28"/>
+          <w:lang w:eastAsia="en-IN" w:bidi="ml-IN"/>
+          <w14:ligatures w14:val="none"/>
+        </w:rPr>
+        <w:t>a</w:t>
+      </w:r>
+      <w:r>
+        <w:rPr>
+          <w:rFonts w:ascii="Calibri" w:eastAsia="Times New Roman" w:hAnsi="Calibri" w:cs="Calibri"/>
+          <w:color w:val="000000"/>
+          <w:kern w:val="0"/>
+          <w:sz w:val="28"/>
+          <w:szCs w:val="28"/>
+          <w:lang w:eastAsia="en-IN" w:bidi="ml-IN"/>
+          <w14:ligatures w14:val="none"/>
+        </w:rPr>
+        <w:t>pped to Deals Beta (Live)</w:t>
+      </w:r>
+    </w:p>
+    <w:p>
+      <w:pPr>
+        <w:rPr>
           <w:sz w:val="36"/>
           <w:szCs w:val="36"/>
         </w:rPr>
-        <w:t>(</w:t>
-      </w:r>
-      <w:proofErr w:type="gramEnd"/>
+      </w:pPr>
+    </w:p>
+    <w:p>
+      <w:pPr>
+        <w:rPr>
+          <w:rFonts w:ascii="Calibri" w:eastAsia="Times New Roman" w:hAnsi="Calibri" w:cs="Calibri"/>
+          <w:kern w:val="0"/>
+          <w:sz w:val="28"/>
+          <w:szCs w:val="28"/>
+          <w:lang w:eastAsia="en-IN" w:bidi="ml-IN"/>
+          <w14:ligatures w14:val="none"/>
+        </w:rPr>
+      </w:pPr>
+      <w:proofErr w:type="spellStart"/>
       <w:r>
         <w:rPr>
           <w:b/>
@@ -1260,122 +1152,18 @@
           <w:sz w:val="36"/>
           <w:szCs w:val="36"/>
         </w:rPr>
-        <w:t>Live)</w:t>
-      </w:r>
-    </w:p>
-    <w:p>
-      <w:pPr>
-        <w:rPr>
-          <w:b/>
-          <w:bCs/>
-          <w:sz w:val="28"/>
-          <w:szCs w:val="28"/>
-        </w:rPr>
-      </w:pPr>
-      <w:r>
-        <w:rPr>
-          <w:rFonts w:ascii="Calibri" w:eastAsia="Times New Roman" w:hAnsi="Calibri" w:cs="Calibri"/>
-          <w:color w:val="000000"/>
-          <w:kern w:val="0"/>
-          <w:sz w:val="28"/>
-          <w:szCs w:val="28"/>
-          <w:lang w:eastAsia="en-IN" w:bidi="ml-IN"/>
-          <w14:ligatures w14:val="none"/>
-        </w:rPr>
-        <w:t xml:space="preserve">app@oneteamus.com </w:t>
-      </w:r>
-      <w:r>
-        <w:rPr>
-          <w:rFonts w:ascii="Calibri" w:eastAsia="Times New Roman" w:hAnsi="Calibri" w:cs="Calibri"/>
-          <w:color w:val="000000"/>
-          <w:kern w:val="0"/>
-          <w:sz w:val="28"/>
-          <w:szCs w:val="28"/>
-          <w:lang w:eastAsia="en-IN" w:bidi="ml-IN"/>
-          <w14:ligatures w14:val="none"/>
-        </w:rPr>
-        <w:br/>
-        <w:t xml:space="preserve">AIRtable@2025 </w:t>
-      </w:r>
-      <w:r>
-        <w:rPr>
-          <w:rFonts w:ascii="Calibri" w:eastAsia="Times New Roman" w:hAnsi="Calibri" w:cs="Calibri"/>
-          <w:color w:val="000000"/>
-          <w:kern w:val="0"/>
-          <w:sz w:val="28"/>
-          <w:szCs w:val="28"/>
-          <w:lang w:eastAsia="en-IN" w:bidi="ml-IN"/>
-          <w14:ligatures w14:val="none"/>
-        </w:rPr>
-        <w:br/>
-        <w:t>M</w:t>
-      </w:r>
-      <w:r>
-        <w:rPr>
-          <w:rFonts w:ascii="Calibri" w:eastAsia="Times New Roman" w:hAnsi="Calibri" w:cs="Calibri"/>
-          <w:color w:val="000000"/>
-          <w:kern w:val="0"/>
-          <w:sz w:val="28"/>
-          <w:szCs w:val="28"/>
-          <w:lang w:eastAsia="en-IN" w:bidi="ml-IN"/>
-          <w14:ligatures w14:val="none"/>
-        </w:rPr>
-        <w:t>a</w:t>
-      </w:r>
-      <w:r>
-        <w:rPr>
-          <w:rFonts w:ascii="Calibri" w:eastAsia="Times New Roman" w:hAnsi="Calibri" w:cs="Calibri"/>
-          <w:color w:val="000000"/>
-          <w:kern w:val="0"/>
-          <w:sz w:val="28"/>
-          <w:szCs w:val="28"/>
-          <w:lang w:eastAsia="en-IN" w:bidi="ml-IN"/>
-          <w14:ligatures w14:val="none"/>
-        </w:rPr>
-        <w:t>pped to Deals Beta (Live)</w:t>
-      </w:r>
-    </w:p>
-    <w:p>
-      <w:pPr>
-        <w:rPr>
+        <w:t>Corelogic</w:t>
+      </w:r>
+      <w:proofErr w:type="spellEnd"/>
+      <w:r>
+        <w:rPr>
+          <w:b/>
+          <w:bCs/>
           <w:sz w:val="36"/>
           <w:szCs w:val="36"/>
         </w:rPr>
-      </w:pPr>
-    </w:p>
-    <w:p>
-      <w:pPr>
-        <w:rPr>
-          <w:rFonts w:ascii="Calibri" w:eastAsia="Times New Roman" w:hAnsi="Calibri" w:cs="Calibri"/>
-          <w:kern w:val="0"/>
-          <w:sz w:val="28"/>
-          <w:szCs w:val="28"/>
-          <w:lang w:eastAsia="en-IN" w:bidi="ml-IN"/>
-          <w14:ligatures w14:val="none"/>
-        </w:rPr>
-      </w:pPr>
-      <w:proofErr w:type="spellStart"/>
-      <w:proofErr w:type="gramStart"/>
-      <w:r>
-        <w:rPr>
-          <w:b/>
-          <w:bCs/>
-          <w:sz w:val="36"/>
-          <w:szCs w:val="36"/>
-        </w:rPr>
-        <w:t>Corelogic</w:t>
-      </w:r>
-      <w:proofErr w:type="spellEnd"/>
-      <w:r>
-        <w:rPr>
-          <w:b/>
-          <w:bCs/>
-          <w:sz w:val="36"/>
-          <w:szCs w:val="36"/>
-        </w:rPr>
         <w:t xml:space="preserve"> :</w:t>
       </w:r>
-      <w:proofErr w:type="gramEnd"/>
       <w:r>
         <w:rPr>
           <w:b/>
@@ -1557,22 +1345,8 @@
           <w:lang w:eastAsia="en-IN" w:bidi="ml-IN"/>
           <w14:ligatures w14:val="none"/>
         </w:rPr>
-        <w:t xml:space="preserve"> </w:t>
-      </w:r>
-      <w:proofErr w:type="gramStart"/>
-      <w:r>
-        <w:rPr>
-          <w:rFonts w:ascii="Calibri" w:eastAsia="Times New Roman" w:hAnsi="Calibri" w:cs="Calibri"/>
-          <w:color w:val="000000"/>
-          <w:kern w:val="0"/>
-          <w:sz w:val="28"/>
-          <w:szCs w:val="28"/>
-          <w:lang w:eastAsia="en-IN" w:bidi="ml-IN"/>
-          <w14:ligatures w14:val="none"/>
-        </w:rPr>
-        <w:t>key::</w:t>
-      </w:r>
-      <w:proofErr w:type="gramEnd"/>
+        <w:t xml:space="preserve"> key::</w:t>
+      </w:r>
       <w:r>
         <w:rPr>
           <w:sz w:val="28"/>
@@ -2592,6 +2366,174 @@
           <w:szCs w:val="28"/>
         </w:rPr>
       </w:pPr>
+      <w:r>
+        <w:rPr>
+          <w:b/>
+          <w:bCs/>
+          <w:sz w:val="28"/>
+          <w:szCs w:val="28"/>
+        </w:rPr>
+        <w:t>//pending</w:t>
+      </w:r>
+    </w:p>
+    <w:p>
+      <w:pPr>
+        <w:rPr>
+          <w:b/>
+          <w:bCs/>
+          <w:sz w:val="28"/>
+          <w:szCs w:val="28"/>
+        </w:rPr>
+      </w:pPr>
+      <w:r>
+        <w:rPr>
+          <w:b/>
+          <w:bCs/>
+          <w:sz w:val="28"/>
+          <w:szCs w:val="28"/>
+        </w:rPr>
+        <w:t>{</w:t>
+      </w:r>
+      <w:r>
+        <w:rPr>
+          <w:b/>
+          <w:bCs/>
+          <w:sz w:val="28"/>
+          <w:szCs w:val="28"/>
+        </w:rPr>
+        <w:br/>
+        <w:t>    "id": "ac0554a9-51ad-48ea-aa00-8fefff9877e5",</w:t>
+      </w:r>
+      <w:r>
+        <w:rPr>
+          <w:b/>
+          <w:bCs/>
+          <w:sz w:val="28"/>
+          <w:szCs w:val="28"/>
+        </w:rPr>
+        <w:br/>
+        <w:t>    "</w:t>
+      </w:r>
+      <w:proofErr w:type="spellStart"/>
+      <w:r>
+        <w:rPr>
+          <w:b/>
+          <w:bCs/>
+          <w:sz w:val="28"/>
+          <w:szCs w:val="28"/>
+        </w:rPr>
+        <w:t>applicationStatusId</w:t>
+      </w:r>
+      <w:proofErr w:type="spellEnd"/>
+      <w:r>
+        <w:rPr>
+          <w:b/>
+          <w:bCs/>
+          <w:sz w:val="28"/>
+          <w:szCs w:val="28"/>
+        </w:rPr>
+        <w:t>": 9,</w:t>
+      </w:r>
+      <w:r>
+        <w:rPr>
+          <w:b/>
+          <w:bCs/>
+          <w:sz w:val="28"/>
+          <w:szCs w:val="28"/>
+        </w:rPr>
+        <w:br/>
+        <w:t>    "</w:t>
+      </w:r>
+      <w:proofErr w:type="spellStart"/>
+      <w:r>
+        <w:rPr>
+          <w:b/>
+          <w:bCs/>
+          <w:sz w:val="28"/>
+          <w:szCs w:val="28"/>
+        </w:rPr>
+        <w:t>ReasonNote</w:t>
+      </w:r>
+      <w:proofErr w:type="spellEnd"/>
+      <w:r>
+        <w:rPr>
+          <w:b/>
+          <w:bCs/>
+          <w:sz w:val="28"/>
+          <w:szCs w:val="28"/>
+        </w:rPr>
+        <w:t>": "",</w:t>
+      </w:r>
+      <w:r>
+        <w:rPr>
+          <w:b/>
+          <w:bCs/>
+          <w:sz w:val="28"/>
+          <w:szCs w:val="28"/>
+        </w:rPr>
+        <w:br/>
+        <w:t>    "</w:t>
+      </w:r>
+      <w:proofErr w:type="spellStart"/>
+      <w:r>
+        <w:rPr>
+          <w:b/>
+          <w:bCs/>
+          <w:sz w:val="28"/>
+          <w:szCs w:val="28"/>
+        </w:rPr>
+        <w:t>applicationStatusName</w:t>
+      </w:r>
+      <w:proofErr w:type="spellEnd"/>
+      <w:r>
+        <w:rPr>
+          <w:b/>
+          <w:bCs/>
+          <w:sz w:val="28"/>
+          <w:szCs w:val="28"/>
+        </w:rPr>
+        <w:t>": "Pending",</w:t>
+      </w:r>
+      <w:r>
+        <w:rPr>
+          <w:b/>
+          <w:bCs/>
+          <w:sz w:val="28"/>
+          <w:szCs w:val="28"/>
+        </w:rPr>
+        <w:br/>
+        <w:t>}</w:t>
+      </w:r>
+    </w:p>
+    <w:p>
+      <w:pPr>
+        <w:rPr>
+          <w:b/>
+          <w:bCs/>
+          <w:sz w:val="28"/>
+          <w:szCs w:val="28"/>
+        </w:rPr>
+      </w:pPr>
+    </w:p>
+    <w:p>
+      <w:pPr>
+        <w:rPr>
+          <w:b/>
+          <w:bCs/>
+          <w:sz w:val="28"/>
+          <w:szCs w:val="28"/>
+        </w:rPr>
+      </w:pPr>
+    </w:p>
+    <w:p>
+      <w:pPr>
+        <w:rPr>
+          <w:b/>
+          <w:bCs/>
+          <w:sz w:val="28"/>
+          <w:szCs w:val="28"/>
+        </w:rPr>
+      </w:pPr>
     </w:p>
     <w:p>
       <w:pPr>
@@ -2634,16 +2576,192 @@
           <w:sz w:val="28"/>
           <w:szCs w:val="28"/>
         </w:rPr>
-        <w:t xml:space="preserve">Storage account </w:t>
-      </w:r>
-      <w:proofErr w:type="gramStart"/>
+        <w:t xml:space="preserve">Storage account name </w:t>
+      </w:r>
+      <w:r>
+        <w:rPr>
+          <w:sz w:val="28"/>
+          <w:szCs w:val="28"/>
+        </w:rPr>
+        <w:t xml:space="preserve">: </w:t>
+      </w:r>
+      <w:proofErr w:type="spellStart"/>
+      <w:r>
+        <w:rPr>
+          <w:b/>
+          <w:bCs/>
+          <w:sz w:val="28"/>
+          <w:szCs w:val="28"/>
+        </w:rPr>
+        <w:t>hunterfinanceblobstorage</w:t>
+      </w:r>
+      <w:proofErr w:type="spellEnd"/>
+      <w:r>
+        <w:rPr>
+          <w:b/>
+          <w:bCs/>
+          <w:sz w:val="28"/>
+          <w:szCs w:val="28"/>
+        </w:rPr>
+        <w:br/>
+      </w:r>
       <w:r>
         <w:rPr>
           <w:color w:val="EE0000"/>
           <w:sz w:val="28"/>
           <w:szCs w:val="28"/>
         </w:rPr>
-        <w:t xml:space="preserve">name </w:t>
+        <w:t xml:space="preserve">Resource Name </w:t>
+      </w:r>
+      <w:r>
+        <w:rPr>
+          <w:sz w:val="28"/>
+          <w:szCs w:val="28"/>
+        </w:rPr>
+        <w:t xml:space="preserve">: </w:t>
+      </w:r>
+      <w:proofErr w:type="spellStart"/>
+      <w:r>
+        <w:rPr>
+          <w:sz w:val="28"/>
+          <w:szCs w:val="28"/>
+        </w:rPr>
+        <w:t>HunterFinanceResource</w:t>
+      </w:r>
+      <w:proofErr w:type="spellEnd"/>
+    </w:p>
+    <w:p>
+      <w:pPr>
+        <w:rPr>
+          <w:sz w:val="28"/>
+          <w:szCs w:val="28"/>
+        </w:rPr>
+      </w:pPr>
+      <w:r>
+        <w:rPr>
+          <w:color w:val="EE0000"/>
+          <w:sz w:val="28"/>
+          <w:szCs w:val="28"/>
+        </w:rPr>
+        <w:t xml:space="preserve">Location </w:t>
+      </w:r>
+      <w:r>
+        <w:rPr>
+          <w:sz w:val="28"/>
+          <w:szCs w:val="28"/>
+        </w:rPr>
+        <w:t xml:space="preserve">: </w:t>
+      </w:r>
+      <w:r>
+        <w:rPr>
+          <w:sz w:val="28"/>
+          <w:szCs w:val="28"/>
+        </w:rPr>
+        <w:t>eastus2</w:t>
+      </w:r>
+      <w:r>
+        <w:rPr>
+          <w:sz w:val="28"/>
+          <w:szCs w:val="28"/>
+        </w:rPr>
+        <w:br/>
+      </w:r>
+      <w:r>
+        <w:rPr>
+          <w:color w:val="EE0000"/>
+          <w:sz w:val="28"/>
+          <w:szCs w:val="28"/>
+        </w:rPr>
+        <w:t>Subscription</w:t>
+      </w:r>
+      <w:r>
+        <w:rPr>
+          <w:sz w:val="28"/>
+          <w:szCs w:val="28"/>
+        </w:rPr>
+        <w:t xml:space="preserve"> : </w:t>
+      </w:r>
+      <w:r>
+        <w:rPr>
+          <w:sz w:val="28"/>
+          <w:szCs w:val="28"/>
+        </w:rPr>
+        <w:t>Azure subscription 1</w:t>
+      </w:r>
+      <w:r>
+        <w:rPr>
+          <w:sz w:val="28"/>
+          <w:szCs w:val="28"/>
+        </w:rPr>
+        <w:br/>
+      </w:r>
+      <w:r>
+        <w:rPr>
+          <w:color w:val="EE0000"/>
+          <w:sz w:val="28"/>
+          <w:szCs w:val="28"/>
+        </w:rPr>
+        <w:t xml:space="preserve">Subscription Id </w:t>
+      </w:r>
+      <w:r>
+        <w:rPr>
+          <w:sz w:val="28"/>
+          <w:szCs w:val="28"/>
+        </w:rPr>
+        <w:t xml:space="preserve">: </w:t>
+      </w:r>
+      <w:r>
+        <w:rPr>
+          <w:sz w:val="28"/>
+          <w:szCs w:val="28"/>
+        </w:rPr>
+        <w:t>1b83fc90-030b-4e2e-ad99-cc328a9e3aaf</w:t>
+      </w:r>
+    </w:p>
+    <w:p>
+      <w:pPr>
+        <w:rPr>
+          <w:sz w:val="28"/>
+          <w:szCs w:val="28"/>
+        </w:rPr>
+      </w:pPr>
+      <w:r>
+        <w:rPr>
+          <w:color w:val="EE0000"/>
+          <w:sz w:val="28"/>
+          <w:szCs w:val="28"/>
+        </w:rPr>
+        <w:t xml:space="preserve">Access tier </w:t>
+      </w:r>
+      <w:r>
+        <w:rPr>
+          <w:sz w:val="28"/>
+          <w:szCs w:val="28"/>
+        </w:rPr>
+        <w:t>: cool</w:t>
+      </w:r>
+    </w:p>
+    <w:p>
+      <w:pPr>
+        <w:rPr>
+          <w:sz w:val="28"/>
+          <w:szCs w:val="28"/>
+        </w:rPr>
+      </w:pPr>
+      <w:r>
+        <w:rPr>
+          <w:color w:val="EE0000"/>
+          <w:sz w:val="28"/>
+          <w:szCs w:val="28"/>
+        </w:rPr>
+        <w:t>Performance</w:t>
+      </w:r>
+      <w:r>
+        <w:rPr>
+          <w:sz w:val="28"/>
+          <w:szCs w:val="28"/>
+        </w:rPr>
+        <w:t xml:space="preserve"> </w:t>
       </w:r>
       <w:r>
         <w:rPr>
@@ -2652,7 +2770,6 @@
         </w:rPr>
         <w:t>:</w:t>
       </w:r>
-      <w:proofErr w:type="gramEnd"/>
       <w:r>
         <w:rPr>
           <w:sz w:val="28"/>
@@ -2660,42 +2777,73 @@
         </w:rPr>
         <w:t xml:space="preserve"> </w:t>
       </w:r>
-      <w:proofErr w:type="spellStart"/>
-      <w:r>
-        <w:rPr>
-          <w:b/>
-          <w:bCs/>
-          <w:sz w:val="28"/>
-          <w:szCs w:val="28"/>
-        </w:rPr>
-        <w:t>hunterfinanceblobstorage</w:t>
-      </w:r>
-      <w:proofErr w:type="spellEnd"/>
-      <w:r>
-        <w:rPr>
-          <w:b/>
-          <w:bCs/>
-          <w:sz w:val="28"/>
-          <w:szCs w:val="28"/>
-        </w:rPr>
-        <w:br/>
-      </w:r>
+      <w:r>
+        <w:rPr>
+          <w:sz w:val="28"/>
+          <w:szCs w:val="28"/>
+        </w:rPr>
+        <w:t>Standard</w:t>
+      </w:r>
+    </w:p>
+    <w:p>
+      <w:pPr>
+        <w:rPr>
+          <w:sz w:val="28"/>
+          <w:szCs w:val="28"/>
+        </w:rPr>
+      </w:pPr>
       <w:r>
         <w:rPr>
           <w:color w:val="EE0000"/>
           <w:sz w:val="28"/>
           <w:szCs w:val="28"/>
         </w:rPr>
-        <w:t xml:space="preserve">Resource </w:t>
-      </w:r>
-      <w:proofErr w:type="gramStart"/>
+        <w:lastRenderedPageBreak/>
+        <w:t>Replication</w:t>
+      </w:r>
+      <w:r>
+        <w:rPr>
+          <w:sz w:val="28"/>
+          <w:szCs w:val="28"/>
+        </w:rPr>
+        <w:t xml:space="preserve"> </w:t>
+      </w:r>
+      <w:r>
+        <w:rPr>
+          <w:sz w:val="28"/>
+          <w:szCs w:val="28"/>
+        </w:rPr>
+        <w:t>:</w:t>
+      </w:r>
+      <w:r>
+        <w:rPr>
+          <w:sz w:val="28"/>
+          <w:szCs w:val="28"/>
+        </w:rPr>
+        <w:t xml:space="preserve"> </w:t>
+      </w:r>
+      <w:r>
+        <w:rPr>
+          <w:sz w:val="28"/>
+          <w:szCs w:val="28"/>
+        </w:rPr>
+        <w:t>Locally-redundant storage (LRS)</w:t>
+      </w:r>
+    </w:p>
+    <w:p>
+      <w:pPr>
+        <w:rPr>
+          <w:sz w:val="28"/>
+          <w:szCs w:val="28"/>
+        </w:rPr>
+      </w:pPr>
       <w:r>
         <w:rPr>
           <w:color w:val="EE0000"/>
           <w:sz w:val="28"/>
           <w:szCs w:val="28"/>
         </w:rPr>
-        <w:t xml:space="preserve">Name </w:t>
+        <w:t xml:space="preserve">Account kind </w:t>
       </w:r>
       <w:r>
         <w:rPr>
@@ -2704,430 +2852,53 @@
         </w:rPr>
         <w:t>:</w:t>
       </w:r>
-      <w:proofErr w:type="gramEnd"/>
-      <w:r>
-        <w:rPr>
+      <w:r>
+        <w:rPr>
+          <w:sz w:val="28"/>
+          <w:szCs w:val="28"/>
+        </w:rPr>
+        <w:t xml:space="preserve">  </w:t>
+      </w:r>
+      <w:r>
+        <w:rPr>
+          <w:sz w:val="28"/>
+          <w:szCs w:val="28"/>
+        </w:rPr>
+        <w:t>StorageV2 (general purpose v2)</w:t>
+      </w:r>
+    </w:p>
+    <w:p>
+      <w:pPr>
+        <w:rPr>
+          <w:sz w:val="28"/>
+          <w:szCs w:val="28"/>
+        </w:rPr>
+      </w:pPr>
+      <w:r>
+        <w:rPr>
+          <w:b/>
+          <w:bCs/>
+          <w:color w:val="EE0000"/>
+          <w:sz w:val="28"/>
+          <w:szCs w:val="28"/>
+        </w:rPr>
+        <w:t>Connection String ::</w:t>
+      </w:r>
+      <w:r>
+        <w:rPr>
+          <w:color w:val="EE0000"/>
           <w:sz w:val="28"/>
           <w:szCs w:val="28"/>
         </w:rPr>
         <w:t xml:space="preserve"> </w:t>
       </w:r>
-      <w:proofErr w:type="spellStart"/>
-      <w:r>
-        <w:rPr>
-          <w:sz w:val="28"/>
-          <w:szCs w:val="28"/>
-        </w:rPr>
-        <w:t>HunterFinanceResource</w:t>
-      </w:r>
-      <w:proofErr w:type="spellEnd"/>
-    </w:p>
-    <w:p>
-      <w:pPr>
-        <w:rPr>
-          <w:sz w:val="28"/>
-          <w:szCs w:val="28"/>
-        </w:rPr>
-      </w:pPr>
-      <w:proofErr w:type="gramStart"/>
-      <w:r>
-        <w:rPr>
-          <w:color w:val="EE0000"/>
-          <w:sz w:val="28"/>
-          <w:szCs w:val="28"/>
-        </w:rPr>
-        <w:t xml:space="preserve">Location </w:t>
-      </w:r>
-      <w:r>
-        <w:rPr>
-          <w:sz w:val="28"/>
-          <w:szCs w:val="28"/>
-        </w:rPr>
-        <w:t>:</w:t>
-      </w:r>
-      <w:proofErr w:type="gramEnd"/>
-      <w:r>
-        <w:rPr>
-          <w:sz w:val="28"/>
-          <w:szCs w:val="28"/>
-        </w:rPr>
-        <w:t xml:space="preserve"> </w:t>
-      </w:r>
-      <w:r>
-        <w:rPr>
-          <w:sz w:val="28"/>
-          <w:szCs w:val="28"/>
-        </w:rPr>
-        <w:t>eastus2</w:t>
-      </w:r>
-      <w:r>
-        <w:rPr>
-          <w:sz w:val="28"/>
-          <w:szCs w:val="28"/>
-        </w:rPr>
-        <w:br/>
-      </w:r>
-      <w:proofErr w:type="gramStart"/>
-      <w:r>
-        <w:rPr>
-          <w:color w:val="EE0000"/>
-          <w:sz w:val="28"/>
-          <w:szCs w:val="28"/>
-        </w:rPr>
-        <w:t>Subscription</w:t>
-      </w:r>
-      <w:r>
-        <w:rPr>
-          <w:sz w:val="28"/>
-          <w:szCs w:val="28"/>
-        </w:rPr>
-        <w:t xml:space="preserve"> :</w:t>
-      </w:r>
-      <w:proofErr w:type="gramEnd"/>
-      <w:r>
-        <w:rPr>
-          <w:sz w:val="28"/>
-          <w:szCs w:val="28"/>
-        </w:rPr>
-        <w:t xml:space="preserve"> </w:t>
-      </w:r>
-      <w:r>
-        <w:rPr>
-          <w:sz w:val="28"/>
-          <w:szCs w:val="28"/>
-        </w:rPr>
-        <w:t>Azure subscription 1</w:t>
-      </w:r>
-      <w:r>
-        <w:rPr>
-          <w:sz w:val="28"/>
-          <w:szCs w:val="28"/>
-        </w:rPr>
-        <w:br/>
-      </w:r>
-      <w:r>
-        <w:rPr>
-          <w:color w:val="EE0000"/>
-          <w:sz w:val="28"/>
-          <w:szCs w:val="28"/>
-        </w:rPr>
-        <w:t xml:space="preserve">Subscription </w:t>
-      </w:r>
-      <w:proofErr w:type="gramStart"/>
-      <w:r>
-        <w:rPr>
-          <w:color w:val="EE0000"/>
-          <w:sz w:val="28"/>
-          <w:szCs w:val="28"/>
-        </w:rPr>
-        <w:t xml:space="preserve">Id </w:t>
-      </w:r>
-      <w:r>
-        <w:rPr>
-          <w:sz w:val="28"/>
-          <w:szCs w:val="28"/>
-        </w:rPr>
-        <w:t>:</w:t>
-      </w:r>
-      <w:proofErr w:type="gramEnd"/>
-      <w:r>
-        <w:rPr>
-          <w:sz w:val="28"/>
-          <w:szCs w:val="28"/>
-        </w:rPr>
-        <w:t xml:space="preserve"> </w:t>
-      </w:r>
-      <w:r>
-        <w:rPr>
-          <w:sz w:val="28"/>
-          <w:szCs w:val="28"/>
-        </w:rPr>
-        <w:t>1b83fc90-030b-4e2e-ad99-cc328a9e3aaf</w:t>
-      </w:r>
-    </w:p>
-    <w:p>
-      <w:pPr>
-        <w:rPr>
-          <w:sz w:val="28"/>
-          <w:szCs w:val="28"/>
-        </w:rPr>
-      </w:pPr>
-      <w:r>
-        <w:rPr>
-          <w:color w:val="EE0000"/>
-          <w:sz w:val="28"/>
-          <w:szCs w:val="28"/>
-        </w:rPr>
-        <w:t xml:space="preserve">Access </w:t>
-      </w:r>
-      <w:proofErr w:type="gramStart"/>
-      <w:r>
-        <w:rPr>
-          <w:color w:val="EE0000"/>
-          <w:sz w:val="28"/>
-          <w:szCs w:val="28"/>
-        </w:rPr>
-        <w:t xml:space="preserve">tier </w:t>
-      </w:r>
-      <w:r>
-        <w:rPr>
-          <w:sz w:val="28"/>
-          <w:szCs w:val="28"/>
-        </w:rPr>
-        <w:t>:</w:t>
-      </w:r>
-      <w:proofErr w:type="gramEnd"/>
-      <w:r>
-        <w:rPr>
-          <w:sz w:val="28"/>
-          <w:szCs w:val="28"/>
-        </w:rPr>
-        <w:t xml:space="preserve"> cool</w:t>
-      </w:r>
-    </w:p>
-    <w:p>
-      <w:pPr>
-        <w:rPr>
-          <w:sz w:val="28"/>
-          <w:szCs w:val="28"/>
-        </w:rPr>
-      </w:pPr>
-      <w:proofErr w:type="gramStart"/>
-      <w:r>
-        <w:rPr>
-          <w:color w:val="EE0000"/>
-          <w:sz w:val="28"/>
-          <w:szCs w:val="28"/>
-        </w:rPr>
-        <w:t>Performance</w:t>
-      </w:r>
-      <w:r>
-        <w:rPr>
-          <w:sz w:val="28"/>
-          <w:szCs w:val="28"/>
-        </w:rPr>
-        <w:t xml:space="preserve"> </w:t>
-      </w:r>
-      <w:r>
-        <w:rPr>
-          <w:sz w:val="28"/>
-          <w:szCs w:val="28"/>
-        </w:rPr>
-        <w:t>:</w:t>
-      </w:r>
-      <w:proofErr w:type="gramEnd"/>
-      <w:r>
-        <w:rPr>
-          <w:sz w:val="28"/>
-          <w:szCs w:val="28"/>
-        </w:rPr>
-        <w:t xml:space="preserve"> </w:t>
-      </w:r>
-      <w:r>
-        <w:rPr>
-          <w:sz w:val="28"/>
-          <w:szCs w:val="28"/>
-        </w:rPr>
-        <w:t>Standard</w:t>
-      </w:r>
-    </w:p>
-    <w:p>
-      <w:pPr>
-        <w:rPr>
-          <w:sz w:val="28"/>
-          <w:szCs w:val="28"/>
-        </w:rPr>
-      </w:pPr>
-      <w:proofErr w:type="gramStart"/>
-      <w:r>
-        <w:rPr>
-          <w:color w:val="EE0000"/>
-          <w:sz w:val="28"/>
-          <w:szCs w:val="28"/>
-        </w:rPr>
-        <w:t>Replication</w:t>
-      </w:r>
-      <w:r>
-        <w:rPr>
-          <w:sz w:val="28"/>
-          <w:szCs w:val="28"/>
-        </w:rPr>
-        <w:t xml:space="preserve"> </w:t>
-      </w:r>
-      <w:r>
-        <w:rPr>
-          <w:sz w:val="28"/>
-          <w:szCs w:val="28"/>
-        </w:rPr>
-        <w:t>:</w:t>
-      </w:r>
-      <w:proofErr w:type="gramEnd"/>
-      <w:r>
-        <w:rPr>
-          <w:sz w:val="28"/>
-          <w:szCs w:val="28"/>
-        </w:rPr>
-        <w:t xml:space="preserve"> </w:t>
-      </w:r>
-      <w:proofErr w:type="gramStart"/>
-      <w:r>
-        <w:rPr>
-          <w:sz w:val="28"/>
-          <w:szCs w:val="28"/>
-        </w:rPr>
-        <w:t>Locally-redundant</w:t>
-      </w:r>
-      <w:proofErr w:type="gramEnd"/>
-      <w:r>
-        <w:rPr>
-          <w:sz w:val="28"/>
-          <w:szCs w:val="28"/>
-        </w:rPr>
-        <w:t xml:space="preserve"> storage (LRS)</w:t>
-      </w:r>
-    </w:p>
-    <w:p>
-      <w:pPr>
-        <w:rPr>
-          <w:sz w:val="28"/>
-          <w:szCs w:val="28"/>
-        </w:rPr>
-      </w:pPr>
-      <w:r>
-        <w:rPr>
-          <w:color w:val="EE0000"/>
-          <w:sz w:val="28"/>
-          <w:szCs w:val="28"/>
-        </w:rPr>
-        <w:t xml:space="preserve">Account </w:t>
-      </w:r>
-      <w:proofErr w:type="gramStart"/>
-      <w:r>
-        <w:rPr>
-          <w:color w:val="EE0000"/>
-          <w:sz w:val="28"/>
-          <w:szCs w:val="28"/>
-        </w:rPr>
-        <w:t xml:space="preserve">kind </w:t>
-      </w:r>
-      <w:r>
-        <w:rPr>
-          <w:sz w:val="28"/>
-          <w:szCs w:val="28"/>
-        </w:rPr>
-        <w:t>:</w:t>
-      </w:r>
-      <w:proofErr w:type="gramEnd"/>
-      <w:r>
-        <w:rPr>
-          <w:sz w:val="28"/>
-          <w:szCs w:val="28"/>
-        </w:rPr>
-        <w:t xml:space="preserve">  </w:t>
-      </w:r>
-      <w:r>
-        <w:rPr>
-          <w:sz w:val="28"/>
-          <w:szCs w:val="28"/>
-        </w:rPr>
-        <w:t>StorageV2 (general purpose v2)</w:t>
-      </w:r>
-    </w:p>
-    <w:p>
-      <w:pPr>
-        <w:rPr>
-          <w:sz w:val="28"/>
-          <w:szCs w:val="28"/>
-        </w:rPr>
-      </w:pPr>
-      <w:r>
-        <w:rPr>
-          <w:b/>
-          <w:bCs/>
-          <w:color w:val="EE0000"/>
-          <w:sz w:val="28"/>
-          <w:szCs w:val="28"/>
-        </w:rPr>
-        <w:t xml:space="preserve">Connection </w:t>
-      </w:r>
-      <w:proofErr w:type="gramStart"/>
-      <w:r>
-        <w:rPr>
-          <w:b/>
-          <w:bCs/>
-          <w:color w:val="EE0000"/>
-          <w:sz w:val="28"/>
-          <w:szCs w:val="28"/>
-        </w:rPr>
-        <w:t>String :</w:t>
-      </w:r>
-      <w:proofErr w:type="gramEnd"/>
-      <w:r>
-        <w:rPr>
-          <w:b/>
-          <w:bCs/>
-          <w:color w:val="EE0000"/>
-          <w:sz w:val="28"/>
-          <w:szCs w:val="28"/>
-        </w:rPr>
-        <w:t>:</w:t>
-      </w:r>
-      <w:r>
-        <w:rPr>
-          <w:color w:val="EE0000"/>
-          <w:sz w:val="28"/>
-          <w:szCs w:val="28"/>
-        </w:rPr>
-        <w:t xml:space="preserve"> </w:t>
-      </w:r>
-      <w:r>
-        <w:rPr>
-          <w:sz w:val="28"/>
-          <w:szCs w:val="28"/>
-        </w:rPr>
-        <w:t>DefaultEndpointsProtocol=</w:t>
-      </w:r>
-      <w:proofErr w:type="gramStart"/>
-      <w:r>
-        <w:rPr>
-          <w:sz w:val="28"/>
-          <w:szCs w:val="28"/>
-        </w:rPr>
-        <w:t>https;AccountName</w:t>
-      </w:r>
-      <w:proofErr w:type="gramEnd"/>
-      <w:r>
-        <w:rPr>
-          <w:sz w:val="28"/>
-          <w:szCs w:val="28"/>
-        </w:rPr>
-        <w:t>=</w:t>
-      </w:r>
-      <w:proofErr w:type="gramStart"/>
-      <w:r>
-        <w:rPr>
-          <w:sz w:val="28"/>
-          <w:szCs w:val="28"/>
-        </w:rPr>
-        <w:t>hunterfinanceblobstorage;AccountKey</w:t>
-      </w:r>
-      <w:proofErr w:type="gramEnd"/>
-      <w:r>
-        <w:rPr>
-          <w:sz w:val="28"/>
-          <w:szCs w:val="28"/>
-        </w:rPr>
-        <w:t>=VBjg5kF+NeOLfcdmpOTTWp/+/t9y885PLPg0uF0fvFPYAzJ/YoIuMnJgiwvD21KuhOtA/iLg+iXQ+ASt0swycA=</w:t>
-      </w:r>
-      <w:proofErr w:type="gramStart"/>
-      <w:r>
-        <w:rPr>
-          <w:sz w:val="28"/>
-          <w:szCs w:val="28"/>
-        </w:rPr>
-        <w:t>=;EndpointSuffix=core.windows.net</w:t>
-      </w:r>
-      <w:proofErr w:type="gramEnd"/>
+      <w:r>
+        <w:rPr>
+          <w:sz w:val="28"/>
+          <w:szCs w:val="28"/>
+        </w:rPr>
+        <w:t>DefaultEndpointsProtocol=https;AccountName=hunterfinanceblobstorage;AccountKey=VBjg5kF+NeOLfcdmpOTTWp/+/t9y885PLPg0uF0fvFPYAzJ/YoIuMnJgiwvD21KuhOtA/iLg+iXQ+ASt0swycA==;EndpointSuffix=core.windows.net</w:t>
+      </w:r>
     </w:p>
     <w:p>
       <w:pPr>

</xml_diff>